<commit_message>
Update to H&E protocol
Fixed a major typo in H&E protocol for Eosin working solution recipe
</commit_message>
<xml_diff>
--- a/Histology/Staining/Hematoxylin & Eosin Staining/Hematoxylin_and_Eosin_v05.docx
+++ b/Histology/Staining/Hematoxylin & Eosin Staining/Hematoxylin_and_Eosin_v05.docx
@@ -597,16 +597,7 @@
                   <w:sz w:val="22"/>
                   <w:szCs w:val="22"/>
                 </w:rPr>
-                <w:t>H&amp;E Troubleshootin</w:t>
-              </w:r>
-              <w:r>
-                <w:rPr>
-                  <w:rStyle w:val="Hyperlink"/>
-                  <w:rFonts w:ascii="Arial" w:hAnsi="Arial" w:cs="Arial"/>
-                  <w:sz w:val="22"/>
-                  <w:szCs w:val="22"/>
-                </w:rPr>
-                <w:t>g Guide (Table)</w:t>
+                <w:t>H&amp;E Troubleshooting Guide (Table)</w:t>
               </w:r>
             </w:hyperlink>
             <w:r>
@@ -638,19 +629,7 @@
                 <w:rPr>
                   <w:rStyle w:val="Hyperlink"/>
                 </w:rPr>
-                <w:t>The Science and</w:t>
-              </w:r>
-              <w:r>
-                <w:rPr>
-                  <w:rStyle w:val="Hyperlink"/>
-                </w:rPr>
-                <w:t xml:space="preserve"> </w:t>
-              </w:r>
-              <w:r>
-                <w:rPr>
-                  <w:rStyle w:val="Hyperlink"/>
-                </w:rPr>
-                <w:t>Application of H&amp;E Staining</w:t>
+                <w:t>The Science and Application of H&amp;E Staining</w:t>
               </w:r>
             </w:hyperlink>
           </w:p>
@@ -1493,7 +1472,7 @@
           <w:sz w:val="22"/>
           <w:szCs w:val="18"/>
         </w:rPr>
-        <w:t>2.5mL 1.0% Eosin Y Stock</w:t>
+        <w:t>25mL 1.0% Eosin Y Stock</w:t>
       </w:r>
     </w:p>
     <w:p>
@@ -1626,7 +1605,23 @@
           <w:sz w:val="22"/>
           <w:szCs w:val="18"/>
         </w:rPr>
-        <w:t xml:space="preserve"> (Concentration = 0.99%)</w:t>
+        <w:t xml:space="preserve"> (Concentration = 0.</w:t>
+      </w:r>
+      <w:r>
+        <w:rPr>
+          <w:rFonts w:ascii="Arial" w:hAnsi="Arial" w:cs="Arial"/>
+          <w:sz w:val="22"/>
+          <w:szCs w:val="18"/>
+        </w:rPr>
+        <w:t>8</w:t>
+      </w:r>
+      <w:r>
+        <w:rPr>
+          <w:rFonts w:ascii="Arial" w:hAnsi="Arial" w:cs="Arial"/>
+          <w:sz w:val="22"/>
+          <w:szCs w:val="18"/>
+        </w:rPr>
+        <w:t>9%)</w:t>
       </w:r>
     </w:p>
     <w:p>
@@ -2504,7 +2499,7 @@
           <w:sz w:val="22"/>
           <w:szCs w:val="22"/>
         </w:rPr>
-        <w:t>Dip</w:t>
+        <w:t>Rinse</w:t>
       </w:r>
       <w:r>
         <w:rPr>
@@ -2522,7 +2517,7 @@
           <w:sz w:val="22"/>
           <w:szCs w:val="22"/>
         </w:rPr>
-        <w:t>95</w:t>
+        <w:t>70</w:t>
       </w:r>
       <w:r>
         <w:rPr>
@@ -2549,7 +2544,7 @@
           <w:sz w:val="22"/>
           <w:szCs w:val="22"/>
         </w:rPr>
-        <w:t>5-10</w:t>
+        <w:t>15</w:t>
       </w:r>
       <w:r>
         <w:rPr>
@@ -2576,7 +2571,25 @@
           <w:sz w:val="22"/>
           <w:szCs w:val="22"/>
         </w:rPr>
-        <w:t>f Eosin</w:t>
+        <w:t>f</w:t>
+      </w:r>
+      <w:r>
+        <w:rPr>
+          <w:rFonts w:ascii="Arial" w:hAnsi="Arial" w:cs="Arial"/>
+          <w:color w:val="000000"/>
+          <w:sz w:val="22"/>
+          <w:szCs w:val="22"/>
+        </w:rPr>
+        <w:t xml:space="preserve"> excess</w:t>
+      </w:r>
+      <w:r>
+        <w:rPr>
+          <w:rFonts w:ascii="Arial" w:hAnsi="Arial" w:cs="Arial"/>
+          <w:color w:val="000000"/>
+          <w:sz w:val="22"/>
+          <w:szCs w:val="22"/>
+        </w:rPr>
+        <w:t xml:space="preserve"> Eosin</w:t>
       </w:r>
       <w:r>
         <w:rPr>
@@ -2620,7 +2633,16 @@
           <w:sz w:val="22"/>
           <w:szCs w:val="22"/>
         </w:rPr>
-        <w:t>30 seconds</w:t>
+        <w:t>30</w:t>
+      </w:r>
+      <w:r>
+        <w:rPr>
+          <w:rFonts w:ascii="Arial" w:hAnsi="Arial" w:cs="Arial"/>
+          <w:color w:val="000000"/>
+          <w:sz w:val="22"/>
+          <w:szCs w:val="22"/>
+        </w:rPr>
+        <w:t xml:space="preserve"> seconds</w:t>
       </w:r>
       <w:r>
         <w:rPr>
@@ -2673,7 +2695,7 @@
           <w:sz w:val="22"/>
           <w:szCs w:val="22"/>
         </w:rPr>
-        <w:t xml:space="preserve">in fresh 95% Ethanol </w:t>
+        <w:t xml:space="preserve">in 95% Ethanol </w:t>
       </w:r>
       <w:r>
         <w:rPr>
@@ -2691,7 +2713,34 @@
           <w:sz w:val="22"/>
           <w:szCs w:val="22"/>
         </w:rPr>
-        <w:t>30 seconds</w:t>
+        <w:t>~2</w:t>
+      </w:r>
+      <w:r>
+        <w:rPr>
+          <w:rFonts w:ascii="Arial" w:hAnsi="Arial" w:cs="Arial"/>
+          <w:color w:val="000000"/>
+          <w:sz w:val="22"/>
+          <w:szCs w:val="22"/>
+        </w:rPr>
+        <w:t>0</w:t>
+      </w:r>
+      <w:r>
+        <w:rPr>
+          <w:rFonts w:ascii="Arial" w:hAnsi="Arial" w:cs="Arial"/>
+          <w:color w:val="000000"/>
+          <w:sz w:val="22"/>
+          <w:szCs w:val="22"/>
+        </w:rPr>
+        <w:t>-30</w:t>
+      </w:r>
+      <w:r>
+        <w:rPr>
+          <w:rFonts w:ascii="Arial" w:hAnsi="Arial" w:cs="Arial"/>
+          <w:color w:val="000000"/>
+          <w:sz w:val="22"/>
+          <w:szCs w:val="22"/>
+        </w:rPr>
+        <w:t xml:space="preserve"> seconds</w:t>
       </w:r>
       <w:r>
         <w:rPr>
@@ -2726,16 +2775,16 @@
           <w:sz w:val="22"/>
           <w:szCs w:val="22"/>
         </w:rPr>
-        <w:t xml:space="preserve">Dip </w:t>
-      </w:r>
-      <w:r>
-        <w:rPr>
-          <w:rFonts w:ascii="Arial" w:hAnsi="Arial" w:cs="Arial"/>
-          <w:color w:val="000000"/>
-          <w:sz w:val="22"/>
-          <w:szCs w:val="22"/>
-        </w:rPr>
-        <w:t xml:space="preserve">in 100% Ethanol </w:t>
+        <w:t xml:space="preserve">Dip in fresh </w:t>
+      </w:r>
+      <w:r>
+        <w:rPr>
+          <w:rFonts w:ascii="Arial" w:hAnsi="Arial" w:cs="Arial"/>
+          <w:color w:val="000000"/>
+          <w:sz w:val="22"/>
+          <w:szCs w:val="22"/>
+        </w:rPr>
+        <w:t xml:space="preserve">95% Ethanol </w:t>
       </w:r>
       <w:r>
         <w:rPr>
@@ -2753,16 +2802,34 @@
           <w:sz w:val="22"/>
           <w:szCs w:val="22"/>
         </w:rPr>
-        <w:t>30 seconds</w:t>
-      </w:r>
-      <w:r>
-        <w:rPr>
-          <w:rFonts w:ascii="Arial" w:hAnsi="Arial" w:cs="Arial"/>
-          <w:color w:val="000000"/>
-          <w:sz w:val="22"/>
-          <w:szCs w:val="22"/>
-        </w:rPr>
-        <w:t>.</w:t>
+        <w:t>~2</w:t>
+      </w:r>
+      <w:r>
+        <w:rPr>
+          <w:rFonts w:ascii="Arial" w:hAnsi="Arial" w:cs="Arial"/>
+          <w:color w:val="000000"/>
+          <w:sz w:val="22"/>
+          <w:szCs w:val="22"/>
+        </w:rPr>
+        <w:t>0</w:t>
+      </w:r>
+      <w:r>
+        <w:rPr>
+          <w:rFonts w:ascii="Arial" w:hAnsi="Arial" w:cs="Arial"/>
+          <w:color w:val="000000"/>
+          <w:sz w:val="22"/>
+          <w:szCs w:val="22"/>
+        </w:rPr>
+        <w:t>-30</w:t>
+      </w:r>
+      <w:r>
+        <w:rPr>
+          <w:rFonts w:ascii="Arial" w:hAnsi="Arial" w:cs="Arial"/>
+          <w:color w:val="000000"/>
+          <w:sz w:val="22"/>
+          <w:szCs w:val="22"/>
+        </w:rPr>
+        <w:t xml:space="preserve"> seconds.</w:t>
       </w:r>
     </w:p>
     <w:p>
@@ -2788,25 +2855,132 @@
           <w:sz w:val="22"/>
           <w:szCs w:val="22"/>
         </w:rPr>
-        <w:t xml:space="preserve">Dip in </w:t>
-      </w:r>
-      <w:r>
-        <w:rPr>
-          <w:rFonts w:ascii="Arial" w:hAnsi="Arial" w:cs="Arial"/>
-          <w:color w:val="000000"/>
-          <w:sz w:val="22"/>
-          <w:szCs w:val="22"/>
-        </w:rPr>
-        <w:t xml:space="preserve">fresh </w:t>
-      </w:r>
-      <w:r>
-        <w:rPr>
-          <w:rFonts w:ascii="Arial" w:hAnsi="Arial" w:cs="Arial"/>
-          <w:color w:val="000000"/>
-          <w:sz w:val="22"/>
-          <w:szCs w:val="22"/>
-        </w:rPr>
-        <w:t>100% Ethanol for 30 seconds.</w:t>
+        <w:t xml:space="preserve">Dip </w:t>
+      </w:r>
+      <w:r>
+        <w:rPr>
+          <w:rFonts w:ascii="Arial" w:hAnsi="Arial" w:cs="Arial"/>
+          <w:color w:val="000000"/>
+          <w:sz w:val="22"/>
+          <w:szCs w:val="22"/>
+        </w:rPr>
+        <w:t xml:space="preserve">in 100% Ethanol </w:t>
+      </w:r>
+      <w:r>
+        <w:rPr>
+          <w:rFonts w:ascii="Arial" w:hAnsi="Arial" w:cs="Arial"/>
+          <w:color w:val="000000"/>
+          <w:sz w:val="22"/>
+          <w:szCs w:val="22"/>
+        </w:rPr>
+        <w:t xml:space="preserve">for </w:t>
+      </w:r>
+      <w:r>
+        <w:rPr>
+          <w:rFonts w:ascii="Arial" w:hAnsi="Arial" w:cs="Arial"/>
+          <w:color w:val="000000"/>
+          <w:sz w:val="22"/>
+          <w:szCs w:val="22"/>
+        </w:rPr>
+        <w:t>~2</w:t>
+      </w:r>
+      <w:r>
+        <w:rPr>
+          <w:rFonts w:ascii="Arial" w:hAnsi="Arial" w:cs="Arial"/>
+          <w:color w:val="000000"/>
+          <w:sz w:val="22"/>
+          <w:szCs w:val="22"/>
+        </w:rPr>
+        <w:t>0</w:t>
+      </w:r>
+      <w:r>
+        <w:rPr>
+          <w:rFonts w:ascii="Arial" w:hAnsi="Arial" w:cs="Arial"/>
+          <w:color w:val="000000"/>
+          <w:sz w:val="22"/>
+          <w:szCs w:val="22"/>
+        </w:rPr>
+        <w:t>-30</w:t>
+      </w:r>
+      <w:r>
+        <w:rPr>
+          <w:rFonts w:ascii="Arial" w:hAnsi="Arial" w:cs="Arial"/>
+          <w:color w:val="000000"/>
+          <w:sz w:val="22"/>
+          <w:szCs w:val="22"/>
+        </w:rPr>
+        <w:t xml:space="preserve"> seconds</w:t>
+      </w:r>
+      <w:r>
+        <w:rPr>
+          <w:rFonts w:ascii="Arial" w:hAnsi="Arial" w:cs="Arial"/>
+          <w:color w:val="000000"/>
+          <w:sz w:val="22"/>
+          <w:szCs w:val="22"/>
+        </w:rPr>
+        <w:t>.</w:t>
+      </w:r>
+    </w:p>
+    <w:p>
+      <w:pPr>
+        <w:pStyle w:val="NormalWeb"/>
+        <w:numPr>
+          <w:ilvl w:val="1"/>
+          <w:numId w:val="2"/>
+        </w:numPr>
+        <w:shd w:val="clear" w:color="auto" w:fill="FFFFFF"/>
+        <w:spacing w:line="360" w:lineRule="auto"/>
+        <w:rPr>
+          <w:rFonts w:ascii="Arial" w:hAnsi="Arial" w:cs="Arial"/>
+          <w:color w:val="000000"/>
+          <w:sz w:val="22"/>
+          <w:szCs w:val="22"/>
+        </w:rPr>
+      </w:pPr>
+      <w:r>
+        <w:rPr>
+          <w:rFonts w:ascii="Arial" w:hAnsi="Arial" w:cs="Arial"/>
+          <w:color w:val="000000"/>
+          <w:sz w:val="22"/>
+          <w:szCs w:val="22"/>
+        </w:rPr>
+        <w:t xml:space="preserve">Dip in fresh 100% Ethanol for </w:t>
+      </w:r>
+      <w:r>
+        <w:rPr>
+          <w:rFonts w:ascii="Arial" w:hAnsi="Arial" w:cs="Arial"/>
+          <w:color w:val="000000"/>
+          <w:sz w:val="22"/>
+          <w:szCs w:val="22"/>
+        </w:rPr>
+        <w:t>~2</w:t>
+      </w:r>
+      <w:r>
+        <w:rPr>
+          <w:rFonts w:ascii="Arial" w:hAnsi="Arial" w:cs="Arial"/>
+          <w:color w:val="000000"/>
+          <w:sz w:val="22"/>
+          <w:szCs w:val="22"/>
+        </w:rPr>
+        <w:t>0</w:t>
+      </w:r>
+      <w:r>
+        <w:rPr>
+          <w:rFonts w:ascii="Arial" w:hAnsi="Arial" w:cs="Arial"/>
+          <w:color w:val="000000"/>
+          <w:sz w:val="22"/>
+          <w:szCs w:val="22"/>
+        </w:rPr>
+        <w:t>-30</w:t>
+      </w:r>
+      <w:r>
+        <w:rPr>
+          <w:rFonts w:ascii="Arial" w:hAnsi="Arial" w:cs="Arial"/>
+          <w:color w:val="000000"/>
+          <w:sz w:val="22"/>
+          <w:szCs w:val="22"/>
+        </w:rPr>
+        <w:t xml:space="preserve"> seconds.</w:t>
       </w:r>
     </w:p>
     <w:p>
@@ -2896,7 +3070,17 @@
           <w:szCs w:val="22"/>
           <w:u w:val="single"/>
         </w:rPr>
-        <w:t>10-15 mins</w:t>
+        <w:t xml:space="preserve">at least </w:t>
+      </w:r>
+      <w:r>
+        <w:rPr>
+          <w:rFonts w:ascii="Arial" w:hAnsi="Arial" w:cs="Arial"/>
+          <w:color w:val="000000"/>
+          <w:sz w:val="22"/>
+          <w:szCs w:val="22"/>
+          <w:u w:val="single"/>
+        </w:rPr>
+        <w:t>15 mins</w:t>
       </w:r>
       <w:r>
         <w:rPr>
@@ -3223,8 +3407,9 @@
         </w:trPr>
         <w:tc>
           <w:tcPr>
-            <w:tcW w:w="6950" w:type="dxa"/>
-            <w:shd w:val="clear" w:color="auto" w:fill="BFBFBF" w:themeFill="background1" w:themeFillShade="BF"/>
+            <w:tcW w:w="9341" w:type="dxa"/>
+            <w:gridSpan w:val="2"/>
+            <w:shd w:val="clear" w:color="auto" w:fill="BDD6EE" w:themeFill="accent1" w:themeFillTint="66"/>
             <w:vAlign w:val="center"/>
           </w:tcPr>
           <w:p>
@@ -3232,6 +3417,7 @@
               <w:pStyle w:val="TableParagraph"/>
               <w:spacing w:before="41" w:line="300" w:lineRule="auto"/>
               <w:ind w:left="0" w:right="368"/>
+              <w:jc w:val="center"/>
               <w:rPr>
                 <w:rFonts w:ascii="Arial" w:hAnsi="Arial" w:cs="Arial"/>
                 <w:i/>
@@ -3244,24 +3430,6 @@
               </w:rPr>
               <w:t>Apply Hydrophobic Barrier Pen around tissue sections</w:t>
             </w:r>
-          </w:p>
-        </w:tc>
-        <w:tc>
-          <w:tcPr>
-            <w:tcW w:w="2391" w:type="dxa"/>
-            <w:shd w:val="clear" w:color="auto" w:fill="BFBFBF" w:themeFill="background1" w:themeFillShade="BF"/>
-            <w:vAlign w:val="center"/>
-          </w:tcPr>
-          <w:p>
-            <w:pPr>
-              <w:pStyle w:val="TableParagraph"/>
-              <w:spacing w:before="41" w:line="300" w:lineRule="auto"/>
-              <w:ind w:left="0" w:right="368"/>
-              <w:rPr>
-                <w:rFonts w:ascii="Arial" w:hAnsi="Arial" w:cs="Arial"/>
-                <w:i/>
-              </w:rPr>
-            </w:pPr>
           </w:p>
         </w:tc>
       </w:tr>
@@ -3325,7 +3493,7 @@
         <w:tc>
           <w:tcPr>
             <w:tcW w:w="6950" w:type="dxa"/>
-            <w:shd w:val="clear" w:color="auto" w:fill="BFBFBF" w:themeFill="background1" w:themeFillShade="BF"/>
+            <w:shd w:val="clear" w:color="auto" w:fill="C9C9C9" w:themeFill="accent3" w:themeFillTint="99"/>
             <w:vAlign w:val="center"/>
           </w:tcPr>
           <w:p>
@@ -3343,12 +3511,14 @@
               </w:rPr>
               <w:t>Hydrate in tap water</w:t>
             </w:r>
+            <w:bookmarkStart w:id="0" w:name="_GoBack"/>
+            <w:bookmarkEnd w:id="0"/>
           </w:p>
         </w:tc>
         <w:tc>
           <w:tcPr>
             <w:tcW w:w="2391" w:type="dxa"/>
-            <w:shd w:val="clear" w:color="auto" w:fill="BFBFBF" w:themeFill="background1" w:themeFillShade="BF"/>
+            <w:shd w:val="clear" w:color="auto" w:fill="C9C9C9" w:themeFill="accent3" w:themeFillTint="99"/>
             <w:vAlign w:val="center"/>
           </w:tcPr>
           <w:p>
@@ -3436,7 +3606,7 @@
         <w:tc>
           <w:tcPr>
             <w:tcW w:w="6950" w:type="dxa"/>
-            <w:shd w:val="clear" w:color="auto" w:fill="BFBFBF" w:themeFill="background1" w:themeFillShade="BF"/>
+            <w:shd w:val="clear" w:color="auto" w:fill="C9C9C9" w:themeFill="accent3" w:themeFillTint="99"/>
             <w:vAlign w:val="center"/>
           </w:tcPr>
           <w:p>
@@ -3459,7 +3629,7 @@
         <w:tc>
           <w:tcPr>
             <w:tcW w:w="2391" w:type="dxa"/>
-            <w:shd w:val="clear" w:color="auto" w:fill="BFBFBF" w:themeFill="background1" w:themeFillShade="BF"/>
+            <w:shd w:val="clear" w:color="auto" w:fill="C9C9C9" w:themeFill="accent3" w:themeFillTint="99"/>
             <w:vAlign w:val="center"/>
           </w:tcPr>
           <w:p>
@@ -3558,7 +3728,7 @@
         <w:tc>
           <w:tcPr>
             <w:tcW w:w="6950" w:type="dxa"/>
-            <w:shd w:val="clear" w:color="auto" w:fill="BFBFBF" w:themeFill="background1" w:themeFillShade="BF"/>
+            <w:shd w:val="clear" w:color="auto" w:fill="C9C9C9" w:themeFill="accent3" w:themeFillTint="99"/>
             <w:vAlign w:val="center"/>
           </w:tcPr>
           <w:p>
@@ -3581,7 +3751,7 @@
         <w:tc>
           <w:tcPr>
             <w:tcW w:w="2391" w:type="dxa"/>
-            <w:shd w:val="clear" w:color="auto" w:fill="BFBFBF" w:themeFill="background1" w:themeFillShade="BF"/>
+            <w:shd w:val="clear" w:color="auto" w:fill="C9C9C9" w:themeFill="accent3" w:themeFillTint="99"/>
             <w:vAlign w:val="center"/>
           </w:tcPr>
           <w:p>
@@ -3658,7 +3828,7 @@
         <w:tc>
           <w:tcPr>
             <w:tcW w:w="6950" w:type="dxa"/>
-            <w:shd w:val="clear" w:color="auto" w:fill="BFBFBF" w:themeFill="background1" w:themeFillShade="BF"/>
+            <w:shd w:val="clear" w:color="auto" w:fill="C9C9C9" w:themeFill="accent3" w:themeFillTint="99"/>
             <w:vAlign w:val="center"/>
           </w:tcPr>
           <w:p>
@@ -3719,7 +3889,7 @@
         <w:tc>
           <w:tcPr>
             <w:tcW w:w="2391" w:type="dxa"/>
-            <w:shd w:val="clear" w:color="auto" w:fill="BFBFBF" w:themeFill="background1" w:themeFillShade="BF"/>
+            <w:shd w:val="clear" w:color="auto" w:fill="C9C9C9" w:themeFill="accent3" w:themeFillTint="99"/>
             <w:vAlign w:val="center"/>
           </w:tcPr>
           <w:p>
@@ -3769,7 +3939,7 @@
                 <w:rFonts w:ascii="Arial" w:hAnsi="Arial" w:cs="Arial"/>
                 <w:color w:val="231F20"/>
               </w:rPr>
-              <w:t>95</w:t>
+              <w:t>70</w:t>
             </w:r>
             <w:r>
               <w:rPr>
@@ -3801,7 +3971,7 @@
                 <w:rFonts w:ascii="Arial" w:hAnsi="Arial" w:cs="Arial"/>
                 <w:color w:val="231F20"/>
               </w:rPr>
-              <w:t>5-10</w:t>
+              <w:t>15</w:t>
             </w:r>
             <w:r>
               <w:rPr>
@@ -3820,7 +3990,7 @@
         <w:tc>
           <w:tcPr>
             <w:tcW w:w="6950" w:type="dxa"/>
-            <w:shd w:val="clear" w:color="auto" w:fill="BFBFBF" w:themeFill="background1" w:themeFillShade="BF"/>
+            <w:shd w:val="clear" w:color="auto" w:fill="C9C9C9" w:themeFill="accent3" w:themeFillTint="99"/>
             <w:vAlign w:val="center"/>
           </w:tcPr>
           <w:p>
@@ -3838,6 +4008,13 @@
                 <w:rFonts w:ascii="Arial" w:hAnsi="Arial" w:cs="Arial"/>
                 <w:color w:val="231F20"/>
               </w:rPr>
+              <w:t xml:space="preserve">Fresh </w:t>
+            </w:r>
+            <w:r>
+              <w:rPr>
+                <w:rFonts w:ascii="Arial" w:hAnsi="Arial" w:cs="Arial"/>
+                <w:color w:val="231F20"/>
+              </w:rPr>
               <w:t>70% Ethanol</w:t>
             </w:r>
           </w:p>
@@ -3845,7 +4022,7 @@
         <w:tc>
           <w:tcPr>
             <w:tcW w:w="2391" w:type="dxa"/>
-            <w:shd w:val="clear" w:color="auto" w:fill="BFBFBF" w:themeFill="background1" w:themeFillShade="BF"/>
+            <w:shd w:val="clear" w:color="auto" w:fill="C9C9C9" w:themeFill="accent3" w:themeFillTint="99"/>
             <w:vAlign w:val="center"/>
           </w:tcPr>
           <w:p>
@@ -3918,6 +4095,13 @@
                 <w:rFonts w:ascii="Arial" w:hAnsi="Arial" w:cs="Arial"/>
                 <w:color w:val="231F20"/>
               </w:rPr>
+              <w:t>~20-</w:t>
+            </w:r>
+            <w:r>
+              <w:rPr>
+                <w:rFonts w:ascii="Arial" w:hAnsi="Arial" w:cs="Arial"/>
+                <w:color w:val="231F20"/>
+              </w:rPr>
               <w:t>30 secs</w:t>
             </w:r>
           </w:p>
@@ -3930,7 +4114,7 @@
         <w:tc>
           <w:tcPr>
             <w:tcW w:w="6950" w:type="dxa"/>
-            <w:shd w:val="clear" w:color="auto" w:fill="BFBFBF" w:themeFill="background1" w:themeFillShade="BF"/>
+            <w:shd w:val="clear" w:color="auto" w:fill="C9C9C9" w:themeFill="accent3" w:themeFillTint="99"/>
             <w:vAlign w:val="center"/>
           </w:tcPr>
           <w:p>
@@ -3940,36 +4124,40 @@
               <w:ind w:left="720"/>
               <w:rPr>
                 <w:rFonts w:ascii="Arial" w:hAnsi="Arial" w:cs="Arial"/>
+                <w:color w:val="231F20"/>
               </w:rPr>
             </w:pPr>
             <w:r>
               <w:rPr>
                 <w:rFonts w:ascii="Arial" w:hAnsi="Arial" w:cs="Arial"/>
-              </w:rPr>
-              <w:t>100% Ethanol</w:t>
+                <w:color w:val="231F20"/>
+              </w:rPr>
+              <w:t>Fresh 95% Ethanol</w:t>
             </w:r>
           </w:p>
         </w:tc>
         <w:tc>
           <w:tcPr>
             <w:tcW w:w="2391" w:type="dxa"/>
-            <w:shd w:val="clear" w:color="auto" w:fill="BFBFBF" w:themeFill="background1" w:themeFillShade="BF"/>
+            <w:shd w:val="clear" w:color="auto" w:fill="C9C9C9" w:themeFill="accent3" w:themeFillTint="99"/>
             <w:vAlign w:val="center"/>
           </w:tcPr>
           <w:p>
             <w:pPr>
               <w:pStyle w:val="TableParagraph"/>
               <w:spacing w:before="41" w:line="300" w:lineRule="auto"/>
-              <w:ind w:left="86" w:right="417"/>
-              <w:rPr>
-                <w:rFonts w:ascii="Arial" w:hAnsi="Arial" w:cs="Arial"/>
+              <w:ind w:right="417"/>
+              <w:rPr>
+                <w:rFonts w:ascii="Arial" w:hAnsi="Arial" w:cs="Arial"/>
+                <w:color w:val="231F20"/>
               </w:rPr>
             </w:pPr>
             <w:r>
               <w:rPr>
                 <w:rFonts w:ascii="Arial" w:hAnsi="Arial" w:cs="Arial"/>
-              </w:rPr>
-              <w:t>30 secs</w:t>
+                <w:color w:val="231F20"/>
+              </w:rPr>
+              <w:t>~20-30 secs</w:t>
             </w:r>
           </w:p>
         </w:tc>
@@ -4020,6 +4208,12 @@
               <w:rPr>
                 <w:rFonts w:ascii="Arial" w:hAnsi="Arial" w:cs="Arial"/>
               </w:rPr>
+              <w:t>~20-</w:t>
+            </w:r>
+            <w:r>
+              <w:rPr>
+                <w:rFonts w:ascii="Arial" w:hAnsi="Arial" w:cs="Arial"/>
+              </w:rPr>
               <w:t>30 secs</w:t>
             </w:r>
           </w:p>
@@ -4031,9 +4225,37 @@
         </w:trPr>
         <w:tc>
           <w:tcPr>
-            <w:tcW w:w="9341" w:type="dxa"/>
-            <w:gridSpan w:val="2"/>
-            <w:shd w:val="clear" w:color="auto" w:fill="BFBFBF" w:themeFill="background1" w:themeFillShade="BF"/>
+            <w:tcW w:w="6950" w:type="dxa"/>
+            <w:shd w:val="clear" w:color="auto" w:fill="C9C9C9" w:themeFill="accent3" w:themeFillTint="99"/>
+            <w:vAlign w:val="center"/>
+          </w:tcPr>
+          <w:p>
+            <w:pPr>
+              <w:pStyle w:val="TableParagraph"/>
+              <w:spacing w:before="41" w:line="300" w:lineRule="auto"/>
+              <w:ind w:left="720"/>
+              <w:rPr>
+                <w:rFonts w:ascii="Arial" w:hAnsi="Arial" w:cs="Arial"/>
+              </w:rPr>
+            </w:pPr>
+            <w:r>
+              <w:rPr>
+                <w:rFonts w:ascii="Arial" w:hAnsi="Arial" w:cs="Arial"/>
+              </w:rPr>
+              <w:t xml:space="preserve">Fresh </w:t>
+            </w:r>
+            <w:r>
+              <w:rPr>
+                <w:rFonts w:ascii="Arial" w:hAnsi="Arial" w:cs="Arial"/>
+              </w:rPr>
+              <w:t>100% Ethanol</w:t>
+            </w:r>
+          </w:p>
+        </w:tc>
+        <w:tc>
+          <w:tcPr>
+            <w:tcW w:w="2391" w:type="dxa"/>
+            <w:shd w:val="clear" w:color="auto" w:fill="C9C9C9" w:themeFill="accent3" w:themeFillTint="99"/>
             <w:vAlign w:val="center"/>
           </w:tcPr>
           <w:p>
@@ -4048,96 +4270,14 @@
             <w:r>
               <w:rPr>
                 <w:rFonts w:ascii="Arial" w:hAnsi="Arial" w:cs="Arial"/>
-                <w:i/>
-              </w:rPr>
-              <w:t>Air dry slides before clearing in Xylene</w:t>
-            </w:r>
-          </w:p>
-        </w:tc>
-        <w:bookmarkStart w:id="0" w:name="_GoBack"/>
-        <w:bookmarkEnd w:id="0"/>
-      </w:tr>
-      <w:tr>
-        <w:trPr>
-          <w:trHeight w:val="373"/>
-        </w:trPr>
-        <w:tc>
-          <w:tcPr>
-            <w:tcW w:w="6950" w:type="dxa"/>
-            <w:shd w:val="clear" w:color="auto" w:fill="auto"/>
-            <w:vAlign w:val="center"/>
-          </w:tcPr>
-          <w:p>
-            <w:pPr>
-              <w:pStyle w:val="TableParagraph"/>
-              <w:spacing w:before="41" w:line="300" w:lineRule="auto"/>
-              <w:ind w:left="80"/>
-              <w:rPr>
-                <w:rFonts w:ascii="Arial" w:hAnsi="Arial" w:cs="Arial"/>
-                <w:b/>
-              </w:rPr>
-            </w:pPr>
-            <w:r>
-              <w:rPr>
-                <w:rFonts w:ascii="Arial" w:hAnsi="Arial" w:cs="Arial"/>
-                <w:b/>
-              </w:rPr>
-              <w:t>Xylene</w:t>
-            </w:r>
-          </w:p>
-        </w:tc>
-        <w:tc>
-          <w:tcPr>
-            <w:tcW w:w="2391" w:type="dxa"/>
-            <w:shd w:val="clear" w:color="auto" w:fill="auto"/>
-            <w:vAlign w:val="center"/>
-          </w:tcPr>
-          <w:p>
-            <w:pPr>
-              <w:pStyle w:val="TableParagraph"/>
-              <w:spacing w:before="41" w:line="300" w:lineRule="auto"/>
-              <w:ind w:left="86" w:right="417"/>
-              <w:rPr>
-                <w:rFonts w:ascii="Arial" w:hAnsi="Arial" w:cs="Arial"/>
-                <w:b/>
-              </w:rPr>
-            </w:pPr>
-            <w:r>
-              <w:rPr>
-                <w:rFonts w:ascii="Arial" w:hAnsi="Arial" w:cs="Arial"/>
-                <w:b/>
-              </w:rPr>
-              <w:t>10-15 mins</w:t>
-            </w:r>
-          </w:p>
-        </w:tc>
-      </w:tr>
-      <w:tr>
-        <w:trPr>
-          <w:trHeight w:val="373"/>
-        </w:trPr>
-        <w:tc>
-          <w:tcPr>
-            <w:tcW w:w="9341" w:type="dxa"/>
-            <w:gridSpan w:val="2"/>
-            <w:shd w:val="clear" w:color="auto" w:fill="BFBFBF" w:themeFill="background1" w:themeFillShade="BF"/>
-            <w:vAlign w:val="center"/>
-          </w:tcPr>
-          <w:p>
-            <w:pPr>
-              <w:pStyle w:val="TableParagraph"/>
-              <w:spacing w:before="41" w:line="300" w:lineRule="auto"/>
-              <w:ind w:left="86" w:right="417"/>
-              <w:rPr>
-                <w:rFonts w:ascii="Arial" w:hAnsi="Arial" w:cs="Arial"/>
-              </w:rPr>
-            </w:pPr>
-            <w:r>
-              <w:rPr>
-                <w:rFonts w:ascii="Arial" w:hAnsi="Arial" w:cs="Arial"/>
-                <w:i/>
-              </w:rPr>
-              <w:t>Air dry slides again</w:t>
+              </w:rPr>
+              <w:t>~20-</w:t>
+            </w:r>
+            <w:r>
+              <w:rPr>
+                <w:rFonts w:ascii="Arial" w:hAnsi="Arial" w:cs="Arial"/>
+              </w:rPr>
+              <w:t>30 secs</w:t>
             </w:r>
           </w:p>
         </w:tc>
@@ -4165,22 +4305,33 @@
             <w:r>
               <w:rPr>
                 <w:rFonts w:ascii="Arial" w:hAnsi="Arial" w:cs="Arial"/>
-              </w:rPr>
-              <w:t xml:space="preserve">Dip in </w:t>
-            </w:r>
-            <w:r>
+                <w:i/>
+              </w:rPr>
+              <w:t>Air dry slides before clearing in Xylene</w:t>
+            </w:r>
+          </w:p>
+        </w:tc>
+      </w:tr>
+      <w:tr>
+        <w:trPr>
+          <w:trHeight w:val="373"/>
+        </w:trPr>
+        <w:tc>
+          <w:tcPr>
+            <w:tcW w:w="6950" w:type="dxa"/>
+            <w:shd w:val="clear" w:color="auto" w:fill="C9C9C9" w:themeFill="accent3" w:themeFillTint="99"/>
+            <w:vAlign w:val="center"/>
+          </w:tcPr>
+          <w:p>
+            <w:pPr>
+              <w:pStyle w:val="TableParagraph"/>
+              <w:spacing w:before="41" w:line="300" w:lineRule="auto"/>
+              <w:ind w:left="80"/>
               <w:rPr>
                 <w:rFonts w:ascii="Arial" w:hAnsi="Arial" w:cs="Arial"/>
                 <w:b/>
               </w:rPr>
-              <w:t>fresh</w:t>
-            </w:r>
-            <w:r>
-              <w:rPr>
-                <w:rFonts w:ascii="Arial" w:hAnsi="Arial" w:cs="Arial"/>
-              </w:rPr>
-              <w:t xml:space="preserve"> </w:t>
-            </w:r>
+            </w:pPr>
             <w:r>
               <w:rPr>
                 <w:rFonts w:ascii="Arial" w:hAnsi="Arial" w:cs="Arial"/>
@@ -4188,11 +4339,44 @@
               </w:rPr>
               <w:t>Xylene</w:t>
             </w:r>
-            <w:r>
-              <w:rPr>
-                <w:rFonts w:ascii="Arial" w:hAnsi="Arial" w:cs="Arial"/>
-              </w:rPr>
-              <w:t xml:space="preserve"> before applying mounting medium</w:t>
+          </w:p>
+        </w:tc>
+        <w:tc>
+          <w:tcPr>
+            <w:tcW w:w="2391" w:type="dxa"/>
+            <w:shd w:val="clear" w:color="auto" w:fill="C9C9C9" w:themeFill="accent3" w:themeFillTint="99"/>
+            <w:vAlign w:val="center"/>
+          </w:tcPr>
+          <w:p>
+            <w:pPr>
+              <w:pStyle w:val="TableParagraph"/>
+              <w:spacing w:before="41" w:line="300" w:lineRule="auto"/>
+              <w:ind w:left="86" w:right="417"/>
+              <w:rPr>
+                <w:rFonts w:ascii="Arial" w:hAnsi="Arial" w:cs="Arial"/>
+                <w:b/>
+              </w:rPr>
+            </w:pPr>
+            <w:r>
+              <w:rPr>
+                <w:rFonts w:ascii="Arial" w:hAnsi="Arial" w:cs="Arial"/>
+                <w:b/>
+              </w:rPr>
+              <w:t>15</w:t>
+            </w:r>
+            <w:r>
+              <w:rPr>
+                <w:rFonts w:ascii="Arial" w:hAnsi="Arial" w:cs="Arial"/>
+                <w:b/>
+              </w:rPr>
+              <w:t>+</w:t>
+            </w:r>
+            <w:r>
+              <w:rPr>
+                <w:rFonts w:ascii="Arial" w:hAnsi="Arial" w:cs="Arial"/>
+                <w:b/>
+              </w:rPr>
+              <w:t xml:space="preserve"> mins</w:t>
             </w:r>
           </w:p>
         </w:tc>
@@ -4205,7 +4389,92 @@
           <w:tcPr>
             <w:tcW w:w="9341" w:type="dxa"/>
             <w:gridSpan w:val="2"/>
-            <w:shd w:val="clear" w:color="auto" w:fill="BFBFBF" w:themeFill="background1" w:themeFillShade="BF"/>
+            <w:shd w:val="clear" w:color="auto" w:fill="auto"/>
+            <w:vAlign w:val="center"/>
+          </w:tcPr>
+          <w:p>
+            <w:pPr>
+              <w:pStyle w:val="TableParagraph"/>
+              <w:spacing w:before="41" w:line="300" w:lineRule="auto"/>
+              <w:ind w:left="86" w:right="417"/>
+              <w:rPr>
+                <w:rFonts w:ascii="Arial" w:hAnsi="Arial" w:cs="Arial"/>
+              </w:rPr>
+            </w:pPr>
+            <w:r>
+              <w:rPr>
+                <w:rFonts w:ascii="Arial" w:hAnsi="Arial" w:cs="Arial"/>
+                <w:i/>
+              </w:rPr>
+              <w:t>Air dry slides again</w:t>
+            </w:r>
+          </w:p>
+        </w:tc>
+      </w:tr>
+      <w:tr>
+        <w:trPr>
+          <w:trHeight w:val="373"/>
+        </w:trPr>
+        <w:tc>
+          <w:tcPr>
+            <w:tcW w:w="9341" w:type="dxa"/>
+            <w:gridSpan w:val="2"/>
+            <w:shd w:val="clear" w:color="auto" w:fill="C9C9C9" w:themeFill="accent3" w:themeFillTint="99"/>
+            <w:vAlign w:val="center"/>
+          </w:tcPr>
+          <w:p>
+            <w:pPr>
+              <w:pStyle w:val="TableParagraph"/>
+              <w:spacing w:before="41" w:line="300" w:lineRule="auto"/>
+              <w:ind w:left="86" w:right="417"/>
+              <w:rPr>
+                <w:rFonts w:ascii="Arial" w:hAnsi="Arial" w:cs="Arial"/>
+              </w:rPr>
+            </w:pPr>
+            <w:r>
+              <w:rPr>
+                <w:rFonts w:ascii="Arial" w:hAnsi="Arial" w:cs="Arial"/>
+              </w:rPr>
+              <w:t xml:space="preserve">Dip in </w:t>
+            </w:r>
+            <w:r>
+              <w:rPr>
+                <w:rFonts w:ascii="Arial" w:hAnsi="Arial" w:cs="Arial"/>
+                <w:b/>
+              </w:rPr>
+              <w:t>fresh</w:t>
+            </w:r>
+            <w:r>
+              <w:rPr>
+                <w:rFonts w:ascii="Arial" w:hAnsi="Arial" w:cs="Arial"/>
+              </w:rPr>
+              <w:t xml:space="preserve"> </w:t>
+            </w:r>
+            <w:r>
+              <w:rPr>
+                <w:rFonts w:ascii="Arial" w:hAnsi="Arial" w:cs="Arial"/>
+                <w:b/>
+              </w:rPr>
+              <w:t>Xylene</w:t>
+            </w:r>
+            <w:r>
+              <w:rPr>
+                <w:rFonts w:ascii="Arial" w:hAnsi="Arial" w:cs="Arial"/>
+              </w:rPr>
+              <w:t xml:space="preserve"> before applying mounting medium</w:t>
+            </w:r>
+          </w:p>
+        </w:tc>
+      </w:tr>
+      <w:tr>
+        <w:trPr>
+          <w:trHeight w:val="373"/>
+        </w:trPr>
+        <w:tc>
+          <w:tcPr>
+            <w:tcW w:w="9341" w:type="dxa"/>
+            <w:gridSpan w:val="2"/>
+            <w:shd w:val="clear" w:color="auto" w:fill="auto"/>
             <w:vAlign w:val="center"/>
           </w:tcPr>
           <w:p>
@@ -5990,6 +6259,15 @@
 </file>
 
 <file path=customXml/item1.xml><?xml version="1.0" encoding="utf-8"?>
+<?mso-contentType ?>
+<FormTemplates xmlns="http://schemas.microsoft.com/sharepoint/v3/contenttype/forms">
+  <Display>DocumentLibraryForm</Display>
+  <Edit>DocumentLibraryForm</Edit>
+  <New>DocumentLibraryForm</New>
+</FormTemplates>
+</file>
+
+<file path=customXml/item2.xml><?xml version="1.0" encoding="utf-8"?>
 <ct:contentTypeSchema xmlns:ct="http://schemas.microsoft.com/office/2006/metadata/contentType" xmlns:ma="http://schemas.microsoft.com/office/2006/metadata/properties/metaAttributes" ct:_="" ma:_="" ma:contentTypeName="Document" ma:contentTypeID="0x010100965EA08FA511AE4C9FFF632E6536ED13" ma:contentTypeVersion="13" ma:contentTypeDescription="Create a new document." ma:contentTypeScope="" ma:versionID="abfa450e2c882fa05ec7f6a4b4016779">
   <xsd:schema xmlns:xsd="http://www.w3.org/2001/XMLSchema" xmlns:xs="http://www.w3.org/2001/XMLSchema" xmlns:p="http://schemas.microsoft.com/office/2006/metadata/properties" xmlns:ns2="5d5a2885-0f9b-4d04-9bc1-f867a2376b8a" xmlns:ns3="6cbc0c5a-d948-46e5-8624-1bad210f77c7" targetNamespace="http://schemas.microsoft.com/office/2006/metadata/properties" ma:root="true" ma:fieldsID="53678093842f3275b6926b32e7a9c141" ns2:_="" ns3:_="">
     <xsd:import namespace="5d5a2885-0f9b-4d04-9bc1-f867a2376b8a"/>
@@ -6212,22 +6490,7 @@
 </ct:contentTypeSchema>
 </file>
 
-<file path=customXml/item2.xml><?xml version="1.0" encoding="utf-8"?>
-<?mso-contentType ?>
-<FormTemplates xmlns="http://schemas.microsoft.com/sharepoint/v3/contenttype/forms">
-  <Display>DocumentLibraryForm</Display>
-  <Edit>DocumentLibraryForm</Edit>
-  <New>DocumentLibraryForm</New>
-</FormTemplates>
-</file>
-
 <file path=customXml/item3.xml><?xml version="1.0" encoding="utf-8"?>
-<p:properties xmlns:p="http://schemas.microsoft.com/office/2006/metadata/properties" xmlns:xsi="http://www.w3.org/2001/XMLSchema-instance" xmlns:pc="http://schemas.microsoft.com/office/infopath/2007/PartnerControls">
-  <documentManagement/>
-</p:properties>
-</file>
-
-<file path=customXml/item4.xml><?xml version="1.0" encoding="utf-8"?>
 <LabArchives xmlns:xsi="http://www.w3.org/2001/XMLSchema-instance" xmlns:xsd="http://www.w3.org/2001/XMLSchema">
   <BaseUri>https://mynotebook.labarchives.com</BaseUri>
   <eid>Mjk3Ljd8NjczMzIxLzIyOS9FbnRyeVBhcnQvMjI5MDg0ODcwNHw3NTUuNjk5OTk5OTk5OTk5OQ==</eid>
@@ -6236,7 +6499,21 @@
 </LabArchives>
 </file>
 
+<file path=customXml/item4.xml><?xml version="1.0" encoding="utf-8"?>
+<p:properties xmlns:p="http://schemas.microsoft.com/office/2006/metadata/properties" xmlns:xsi="http://www.w3.org/2001/XMLSchema-instance" xmlns:pc="http://schemas.microsoft.com/office/infopath/2007/PartnerControls">
+  <documentManagement/>
+</p:properties>
+</file>
+
 <file path=customXml/itemProps1.xml><?xml version="1.0" encoding="utf-8"?>
+<ds:datastoreItem xmlns:ds="http://schemas.openxmlformats.org/officeDocument/2006/customXml" ds:itemID="{E3EBFBAF-1D6C-42C1-AE96-9EA6F58CA9AF}">
+  <ds:schemaRefs>
+    <ds:schemaRef ds:uri="http://schemas.microsoft.com/sharepoint/v3/contenttype/forms"/>
+  </ds:schemaRefs>
+</ds:datastoreItem>
+</file>
+
+<file path=customXml/itemProps2.xml><?xml version="1.0" encoding="utf-8"?>
 <ds:datastoreItem xmlns:ds="http://schemas.openxmlformats.org/officeDocument/2006/customXml" ds:itemID="{B25BD8C0-394A-4EF3-BE0C-B6B2AC74E791}">
   <ds:schemaRefs>
     <ds:schemaRef ds:uri="http://schemas.microsoft.com/office/2006/metadata/contentType"/>
@@ -6255,27 +6532,19 @@
 </ds:datastoreItem>
 </file>
 
-<file path=customXml/itemProps2.xml><?xml version="1.0" encoding="utf-8"?>
-<ds:datastoreItem xmlns:ds="http://schemas.openxmlformats.org/officeDocument/2006/customXml" ds:itemID="{E3EBFBAF-1D6C-42C1-AE96-9EA6F58CA9AF}">
+<file path=customXml/itemProps3.xml><?xml version="1.0" encoding="utf-8"?>
+<ds:datastoreItem xmlns:ds="http://schemas.openxmlformats.org/officeDocument/2006/customXml" ds:itemID="{BA98463D-176E-46CA-A55F-DED1FD36A1C6}">
   <ds:schemaRefs>
-    <ds:schemaRef ds:uri="http://schemas.microsoft.com/sharepoint/v3/contenttype/forms"/>
+    <ds:schemaRef ds:uri="http://www.w3.org/2001/XMLSchema"/>
   </ds:schemaRefs>
 </ds:datastoreItem>
 </file>
 
-<file path=customXml/itemProps3.xml><?xml version="1.0" encoding="utf-8"?>
+<file path=customXml/itemProps4.xml><?xml version="1.0" encoding="utf-8"?>
 <ds:datastoreItem xmlns:ds="http://schemas.openxmlformats.org/officeDocument/2006/customXml" ds:itemID="{947001ED-FD85-46C5-9704-099D650DFDAE}">
   <ds:schemaRefs>
     <ds:schemaRef ds:uri="http://schemas.microsoft.com/office/2006/metadata/properties"/>
     <ds:schemaRef ds:uri="http://schemas.microsoft.com/office/infopath/2007/PartnerControls"/>
   </ds:schemaRefs>
 </ds:datastoreItem>
-</file>
-
-<file path=customXml/itemProps4.xml><?xml version="1.0" encoding="utf-8"?>
-<ds:datastoreItem xmlns:ds="http://schemas.openxmlformats.org/officeDocument/2006/customXml" ds:itemID="{BA98463D-176E-46CA-A55F-DED1FD36A1C6}">
-  <ds:schemaRefs>
-    <ds:schemaRef ds:uri="http://www.w3.org/2001/XMLSchema"/>
-  </ds:schemaRefs>
-</ds:datastoreItem>
 </file>
</xml_diff>